<commit_message>
KP all is good, ATM works
</commit_message>
<xml_diff>
--- a/КП/Лаба 2. COM/Лабораторная COM 2017.docx
+++ b/КП/Лаба 2. COM/Лабораторная COM 2017.docx
@@ -6948,18 +6948,12 @@
         <w:t>Теперь</w:t>
       </w:r>
       <w:r>
-        <w:rPr>
-          <w:lang w:val="en-US"/>
-        </w:rPr>
         <w:t xml:space="preserve"> </w:t>
       </w:r>
       <w:r>
         <w:t>реализуем</w:t>
       </w:r>
       <w:r>
-        <w:rPr>
-          <w:lang w:val="en-US"/>
-        </w:rPr>
         <w:t xml:space="preserve"> </w:t>
       </w:r>
       <w:proofErr w:type="spellStart"/>
@@ -6975,7 +6969,6 @@
       <w:r>
         <w:rPr>
           <w:i/>
-          <w:lang w:val="en-US"/>
         </w:rPr>
         <w:t>::</w:t>
       </w:r>
@@ -6992,59 +6985,40 @@
       <w:r>
         <w:rPr>
           <w:i/>
-          <w:lang w:val="en-US"/>
         </w:rPr>
         <w:t>()</w:t>
       </w:r>
       <w:r>
-        <w:rPr>
-          <w:lang w:val="en-US"/>
-        </w:rPr>
         <w:t xml:space="preserve">. </w:t>
       </w:r>
       <w:r>
         <w:t>В</w:t>
       </w:r>
       <w:r>
-        <w:rPr>
-          <w:lang w:val="en-US"/>
-        </w:rPr>
         <w:t xml:space="preserve"> </w:t>
       </w:r>
       <w:r>
         <w:t>этом</w:t>
       </w:r>
       <w:r>
-        <w:rPr>
-          <w:lang w:val="en-US"/>
-        </w:rPr>
         <w:t xml:space="preserve"> </w:t>
       </w:r>
       <w:r>
         <w:t>методе</w:t>
       </w:r>
       <w:r>
-        <w:rPr>
-          <w:lang w:val="en-US"/>
-        </w:rPr>
         <w:t xml:space="preserve"> </w:t>
       </w:r>
       <w:r>
         <w:t>создадим</w:t>
       </w:r>
       <w:r>
-        <w:rPr>
-          <w:lang w:val="en-US"/>
-        </w:rPr>
         <w:t xml:space="preserve"> </w:t>
       </w:r>
       <w:r>
         <w:t>объект</w:t>
       </w:r>
       <w:r>
-        <w:rPr>
-          <w:lang w:val="en-US"/>
-        </w:rPr>
         <w:t xml:space="preserve"> </w:t>
       </w:r>
       <w:proofErr w:type="spellStart"/>
@@ -7057,45 +7031,30 @@
       </w:r>
       <w:proofErr w:type="spellEnd"/>
       <w:r>
-        <w:rPr>
-          <w:lang w:val="en-US"/>
-        </w:rPr>
         <w:t xml:space="preserve"> </w:t>
       </w:r>
       <w:r>
         <w:t>и</w:t>
       </w:r>
       <w:r>
-        <w:rPr>
-          <w:lang w:val="en-US"/>
-        </w:rPr>
         <w:t xml:space="preserve"> </w:t>
       </w:r>
       <w:r>
         <w:t>запросим</w:t>
       </w:r>
       <w:r>
-        <w:rPr>
-          <w:lang w:val="en-US"/>
-        </w:rPr>
         <w:t xml:space="preserve"> </w:t>
       </w:r>
       <w:r>
         <w:t>нужный</w:t>
       </w:r>
       <w:r>
-        <w:rPr>
-          <w:lang w:val="en-US"/>
-        </w:rPr>
         <w:t xml:space="preserve"> </w:t>
       </w:r>
       <w:r>
         <w:t>интерфейс</w:t>
       </w:r>
       <w:r>
-        <w:rPr>
-          <w:lang w:val="en-US"/>
-        </w:rPr>
         <w:t xml:space="preserve">. </w:t>
       </w:r>
       <w:r>
@@ -11305,6 +11264,9 @@
           <w:tab w:val="left" w:pos="3119"/>
           <w:tab w:val="left" w:pos="3402"/>
         </w:tabs>
+        <w:rPr>
+          <w:lang w:val="ru-RU"/>
+        </w:rPr>
       </w:pPr>
       <w:r>
         <w:rPr>
@@ -11313,7 +11275,10 @@
         <w:t xml:space="preserve">            </w:t>
       </w:r>
       <w:r>
-        <w:t>ICreateCar iCrCar = (ICreateCar)myCar;</w:t>
+        <w:rPr>
+          <w:lang w:val="ru-RU"/>
+        </w:rPr>
+        <w:tab/>
       </w:r>
     </w:p>
     <w:p>
@@ -11335,6 +11300,9 @@
         </w:tabs>
       </w:pPr>
       <w:r>
+        <w:rPr>
+          <w:lang w:val="ru-RU"/>
+        </w:rPr>
         <w:t xml:space="preserve">            </w:t>
       </w:r>
       <w:r>
@@ -11376,17 +11344,11 @@
           <w:tab w:val="left" w:pos="3119"/>
           <w:tab w:val="left" w:pos="3402"/>
         </w:tabs>
-        <w:rPr>
-          <w:lang w:val="ru-RU"/>
-        </w:rPr>
       </w:pPr>
       <w:r>
         <w:t xml:space="preserve">            </w:t>
       </w:r>
       <w:r>
-        <w:rPr>
-          <w:lang w:val="ru-RU"/>
-        </w:rPr>
         <w:t>iCrCar.SetPetName(Console.ReadLine());</w:t>
       </w:r>
     </w:p>
@@ -11407,9 +11369,6 @@
           <w:tab w:val="left" w:pos="3119"/>
           <w:tab w:val="left" w:pos="3402"/>
         </w:tabs>
-        <w:rPr>
-          <w:lang w:val="ru-RU"/>
-        </w:rPr>
       </w:pPr>
     </w:p>
     <w:p>
@@ -11429,9 +11388,6 @@
           <w:tab w:val="left" w:pos="3119"/>
           <w:tab w:val="left" w:pos="3402"/>
         </w:tabs>
-        <w:rPr>
-          <w:lang w:val="ru-RU"/>
-        </w:rPr>
       </w:pPr>
     </w:p>
     <w:p>
@@ -13889,7 +13845,7 @@
     <w:lsdException w:name="Table Web 2" w:semiHidden="1" w:unhideWhenUsed="1"/>
     <w:lsdException w:name="Table Web 3" w:semiHidden="1" w:unhideWhenUsed="1"/>
     <w:lsdException w:name="Balloon Text" w:semiHidden="1" w:uiPriority="0" w:unhideWhenUsed="1"/>
-    <w:lsdException w:name="Table Grid" w:semiHidden="1" w:uiPriority="0" w:unhideWhenUsed="1"/>
+    <w:lsdException w:name="Table Grid" w:uiPriority="0"/>
     <w:lsdException w:name="Table Theme" w:semiHidden="1" w:unhideWhenUsed="1"/>
     <w:lsdException w:name="Placeholder Text" w:semiHidden="1"/>
     <w:lsdException w:name="No Spacing" w:uiPriority="1" w:qFormat="1"/>

</xml_diff>